<commit_message>
Added PowerPoints from Christian Navarro ("CNavarro").
I dunno what did I do to the Word document...
</commit_message>
<xml_diff>
--- a/project_CNT3004.04.docx
+++ b/project_CNT3004.04.docx
@@ -1653,6 +1653,11 @@
           <w:numId w:val="5"/>
         </w:numPr>
         <w:spacing w:after="0" w:line="240" w:lineRule="auto"/>
+        <w:rPr>
+          <w:rStyle w:val="Hyperlink"/>
+          <w:color w:val="auto"/>
+          <w:u w:val="none"/>
+        </w:rPr>
       </w:pPr>
       <w:hyperlink r:id="rId13" w:history="1">
         <w:r>
@@ -1665,7 +1670,7 @@
     </w:p>
     <w:p>
       <w:pPr>
-        <w:ind w:left="1440"/>
+        <w:spacing w:after="0" w:line="240" w:lineRule="auto"/>
       </w:pPr>
     </w:p>
     <w:sectPr>
@@ -3187,7 +3192,6 @@
   <w:style w:type="character" w:default="1" w:styleId="DefaultParagraphFont">
     <w:name w:val="Default Paragraph Font"/>
     <w:uiPriority w:val="1"/>
-    <w:semiHidden/>
     <w:unhideWhenUsed/>
   </w:style>
   <w:style w:type="table" w:default="1" w:styleId="TableNormal">

</xml_diff>